<commit_message>
Fixed #418 Empty AQL expressions generate empty lines.
</commit_message>
<xml_diff>
--- a/tests/org.obeonetwork.m2doc.tests/resources/booleanServices/checkFalse/checkFalse-expected-generation.docx
+++ b/tests/org.obeonetwork.m2doc.tests/resources/booleanServices/checkFalse/checkFalse-expected-generation.docx
@@ -8,16 +8,6 @@
       </w:r>
       <w:r>
         <w:t> :</w:t>
-      </w:r>
-    </w:p>
-    <w:p>
-      <w:bookmarkStart w:id="0" w:name="_GoBack"/>
-      <w:bookmarkEnd w:id="0"/>
-      <w:r>
-        <w:rPr>
-          <w:color w:themeColor="accent6" w:themeShade="BF" w:val="E36C0A"/>
-        </w:rPr>
-        <w:t/>
       </w:r>
     </w:p>
     <w:p>

</xml_diff>